<commit_message>
Made al functionalities work
</commit_message>
<xml_diff>
--- a/Blog App.docx
+++ b/Blog App.docx
@@ -266,11 +266,11 @@
             <w:tcW w:w="1812" w:type="dxa"/>
           </w:tcPr>
           <w:p>
+            <w:proofErr w:type="spellStart"/>
             <w:r>
               <w:t>comment</w:t>
             </w:r>
-            <w:bookmarkStart w:id="0" w:name="_GoBack"/>
-            <w:bookmarkEnd w:id="0"/>
+            <w:proofErr w:type="spellEnd"/>
           </w:p>
         </w:tc>
         <w:tc>
@@ -386,7 +386,7 @@
         <w:rPr>
           <w:lang w:val="en-GB"/>
         </w:rPr>
-        <w:t>create a page that show blog posts, from all and just one user</w:t>
+        <w:t>create a form element to add comments to posts</w:t>
       </w:r>
     </w:p>
     <w:p>
@@ -404,8 +404,24 @@
         <w:rPr>
           <w:lang w:val="en-GB"/>
         </w:rPr>
-        <w:t>create a form element to add comments to posts</w:t>
+        <w:t xml:space="preserve">make sure everything can be inputted in to the database using </w:t>
       </w:r>
+      <w:proofErr w:type="spellStart"/>
+      <w:r>
+        <w:rPr>
+          <w:lang w:val="en-GB"/>
+        </w:rPr>
+        <w:t>sequilize</w:t>
+      </w:r>
+      <w:proofErr w:type="spellEnd"/>
+      <w:r>
+        <w:rPr>
+          <w:lang w:val="en-GB"/>
+        </w:rPr>
+        <w:t xml:space="preserve"> </w:t>
+      </w:r>
+      <w:bookmarkStart w:id="0" w:name="_GoBack"/>
+      <w:bookmarkEnd w:id="0"/>
     </w:p>
     <w:p>
       <w:pPr>
@@ -422,16 +438,8 @@
         <w:rPr>
           <w:lang w:val="en-GB"/>
         </w:rPr>
-        <w:t xml:space="preserve">make sure everything can be inputted in to the database using </w:t>
+        <w:t>create a page that show blog posts, from all and just one user</w:t>
       </w:r>
-      <w:proofErr w:type="spellStart"/>
-      <w:r>
-        <w:rPr>
-          <w:lang w:val="en-GB"/>
-        </w:rPr>
-        <w:t>sequilize</w:t>
-      </w:r>
-      <w:proofErr w:type="spellEnd"/>
     </w:p>
     <w:p>
       <w:pPr>

</xml_diff>